<commit_message>
requirement sheet for roles
</commit_message>
<xml_diff>
--- a/UseCaseWritten.docx
+++ b/UseCaseWritten.docx
@@ -6,7 +6,7 @@
       <w:tblPr>
         <w:tblW w:w="9559" w:type="dxa"/>
         <w:jc w:val="left"/>
-        <w:tblInd w:w="0" w:type="dxa"/>
+        <w:tblInd w:w="-15" w:type="dxa"/>
         <w:tblBorders>
           <w:top w:val="single" w:sz="12" w:space="0" w:color="00000A"/>
           <w:left w:val="single" w:sz="12" w:space="0" w:color="00000A"/>
@@ -17,7 +17,7 @@
         </w:tblBorders>
         <w:tblCellMar>
           <w:top w:w="0" w:type="dxa"/>
-          <w:left w:w="107" w:type="dxa"/>
+          <w:left w:w="92" w:type="dxa"/>
           <w:bottom w:w="0" w:type="dxa"/>
           <w:right w:w="108" w:type="dxa"/>
         </w:tblCellMar>
@@ -44,7 +44,7 @@
             </w:tcBorders>
             <w:shd w:fill="auto" w:val="clear"/>
             <w:tcMar>
-              <w:left w:w="107" w:type="dxa"/>
+              <w:left w:w="92" w:type="dxa"/>
             </w:tcMar>
           </w:tcPr>
           <w:p>
@@ -53,6 +53,8 @@
               <w:jc w:val="right"/>
               <w:rPr/>
             </w:pPr>
+            <w:bookmarkStart w:id="0" w:name="__DdeLink__285_2097490883"/>
+            <w:bookmarkEnd w:id="0"/>
             <w:r>
               <w:rPr/>
               <w:t>Use Case ID:</w:t>
@@ -73,21 +75,17 @@
             </w:tcBorders>
             <w:shd w:fill="auto" w:val="clear"/>
             <w:tcMar>
-              <w:left w:w="114" w:type="dxa"/>
-            </w:tcMar>
-          </w:tcPr>
-          <w:p>
-            <w:pPr>
-              <w:pStyle w:val="Normal"/>
-              <w:rPr/>
-            </w:pPr>
-            <w:r>
-              <w:rPr/>
-              <w:t>UC</w:t>
-            </w:r>
-            <w:r>
-              <w:rPr/>
-              <w:t>001</w:t>
+              <w:left w:w="106" w:type="dxa"/>
+            </w:tcMar>
+          </w:tcPr>
+          <w:p>
+            <w:pPr>
+              <w:pStyle w:val="Normal"/>
+              <w:rPr/>
+            </w:pPr>
+            <w:r>
+              <w:rPr/>
+              <w:t>UC001</w:t>
             </w:r>
           </w:p>
         </w:tc>
@@ -107,7 +105,7 @@
             </w:tcBorders>
             <w:shd w:fill="auto" w:val="clear"/>
             <w:tcMar>
-              <w:left w:w="107" w:type="dxa"/>
+              <w:left w:w="92" w:type="dxa"/>
             </w:tcMar>
           </w:tcPr>
           <w:p>
@@ -136,7 +134,7 @@
             </w:tcBorders>
             <w:shd w:fill="auto" w:val="clear"/>
             <w:tcMar>
-              <w:left w:w="114" w:type="dxa"/>
+              <w:left w:w="106" w:type="dxa"/>
             </w:tcMar>
           </w:tcPr>
           <w:p>
@@ -168,7 +166,7 @@
             </w:tcBorders>
             <w:shd w:fill="auto" w:val="clear"/>
             <w:tcMar>
-              <w:left w:w="107" w:type="dxa"/>
+              <w:left w:w="92" w:type="dxa"/>
             </w:tcMar>
           </w:tcPr>
           <w:p>
@@ -196,7 +194,7 @@
             </w:tcBorders>
             <w:shd w:fill="auto" w:val="clear"/>
             <w:tcMar>
-              <w:left w:w="114" w:type="dxa"/>
+              <w:left w:w="106" w:type="dxa"/>
             </w:tcMar>
           </w:tcPr>
           <w:p>
@@ -223,7 +221,7 @@
             </w:tcBorders>
             <w:shd w:fill="auto" w:val="clear"/>
             <w:tcMar>
-              <w:left w:w="114" w:type="dxa"/>
+              <w:left w:w="106" w:type="dxa"/>
             </w:tcMar>
           </w:tcPr>
           <w:p>
@@ -251,7 +249,7 @@
             </w:tcBorders>
             <w:shd w:fill="auto" w:val="clear"/>
             <w:tcMar>
-              <w:left w:w="114" w:type="dxa"/>
+              <w:left w:w="106" w:type="dxa"/>
             </w:tcMar>
           </w:tcPr>
           <w:p>
@@ -281,7 +279,7 @@
             </w:tcBorders>
             <w:shd w:fill="auto" w:val="clear"/>
             <w:tcMar>
-              <w:left w:w="107" w:type="dxa"/>
+              <w:left w:w="92" w:type="dxa"/>
             </w:tcMar>
           </w:tcPr>
           <w:p>
@@ -309,7 +307,7 @@
             </w:tcBorders>
             <w:shd w:fill="auto" w:val="clear"/>
             <w:tcMar>
-              <w:left w:w="114" w:type="dxa"/>
+              <w:left w:w="106" w:type="dxa"/>
             </w:tcMar>
           </w:tcPr>
           <w:p>
@@ -336,7 +334,7 @@
             </w:tcBorders>
             <w:shd w:fill="auto" w:val="clear"/>
             <w:tcMar>
-              <w:left w:w="114" w:type="dxa"/>
+              <w:left w:w="106" w:type="dxa"/>
             </w:tcMar>
           </w:tcPr>
           <w:p>
@@ -364,7 +362,7 @@
             </w:tcBorders>
             <w:shd w:fill="auto" w:val="clear"/>
             <w:tcMar>
-              <w:left w:w="114" w:type="dxa"/>
+              <w:left w:w="106" w:type="dxa"/>
             </w:tcMar>
           </w:tcPr>
           <w:p>
@@ -396,7 +394,7 @@
             </w:tcBorders>
             <w:shd w:fill="auto" w:val="clear"/>
             <w:tcMar>
-              <w:left w:w="107" w:type="dxa"/>
+              <w:left w:w="92" w:type="dxa"/>
             </w:tcMar>
           </w:tcPr>
           <w:p>
@@ -425,7 +423,7 @@
             </w:tcBorders>
             <w:shd w:fill="auto" w:val="clear"/>
             <w:tcMar>
-              <w:left w:w="114" w:type="dxa"/>
+              <w:left w:w="106" w:type="dxa"/>
             </w:tcMar>
           </w:tcPr>
           <w:p>
@@ -455,7 +453,7 @@
             </w:tcBorders>
             <w:shd w:fill="auto" w:val="clear"/>
             <w:tcMar>
-              <w:left w:w="107" w:type="dxa"/>
+              <w:left w:w="92" w:type="dxa"/>
             </w:tcMar>
           </w:tcPr>
           <w:p>
@@ -484,7 +482,7 @@
             </w:tcBorders>
             <w:shd w:fill="auto" w:val="clear"/>
             <w:tcMar>
-              <w:left w:w="114" w:type="dxa"/>
+              <w:left w:w="106" w:type="dxa"/>
             </w:tcMar>
           </w:tcPr>
           <w:p>
@@ -525,7 +523,7 @@
             </w:tcBorders>
             <w:shd w:fill="auto" w:val="clear"/>
             <w:tcMar>
-              <w:left w:w="107" w:type="dxa"/>
+              <w:left w:w="92" w:type="dxa"/>
             </w:tcMar>
           </w:tcPr>
           <w:p>
@@ -554,7 +552,7 @@
             </w:tcBorders>
             <w:shd w:fill="auto" w:val="clear"/>
             <w:tcMar>
-              <w:left w:w="114" w:type="dxa"/>
+              <w:left w:w="106" w:type="dxa"/>
             </w:tcMar>
           </w:tcPr>
           <w:p>
@@ -596,7 +594,7 @@
             </w:tcBorders>
             <w:shd w:fill="auto" w:val="clear"/>
             <w:tcMar>
-              <w:left w:w="107" w:type="dxa"/>
+              <w:left w:w="92" w:type="dxa"/>
             </w:tcMar>
           </w:tcPr>
           <w:p>
@@ -607,15 +605,7 @@
             </w:pPr>
             <w:r>
               <w:rPr/>
-              <w:t>Pos</w:t>
-            </w:r>
-            <w:r>
-              <w:rPr/>
-              <w:t>t</w:t>
-            </w:r>
-            <w:r>
-              <w:rPr/>
-              <w:t>conditions:</w:t>
+              <w:t>Postconditions:</w:t>
             </w:r>
           </w:p>
         </w:tc>
@@ -633,7 +623,7 @@
             </w:tcBorders>
             <w:shd w:fill="auto" w:val="clear"/>
             <w:tcMar>
-              <w:left w:w="114" w:type="dxa"/>
+              <w:left w:w="106" w:type="dxa"/>
             </w:tcMar>
           </w:tcPr>
           <w:p>
@@ -683,7 +673,7 @@
             </w:tcBorders>
             <w:shd w:fill="auto" w:val="clear"/>
             <w:tcMar>
-              <w:left w:w="107" w:type="dxa"/>
+              <w:left w:w="92" w:type="dxa"/>
             </w:tcMar>
           </w:tcPr>
           <w:p>
@@ -712,17 +702,13 @@
             </w:tcBorders>
             <w:shd w:fill="auto" w:val="clear"/>
             <w:tcMar>
-              <w:left w:w="114" w:type="dxa"/>
-            </w:tcMar>
-          </w:tcPr>
-          <w:p>
-            <w:pPr>
-              <w:pStyle w:val="Normal"/>
-              <w:rPr>
-                <w:b w:val="false"/>
-                <w:b w:val="false"/>
-                <w:bCs w:val="false"/>
-              </w:rPr>
+              <w:left w:w="106" w:type="dxa"/>
+            </w:tcMar>
+          </w:tcPr>
+          <w:p>
+            <w:pPr>
+              <w:pStyle w:val="Normal"/>
+              <w:rPr/>
             </w:pPr>
             <w:r>
               <w:rPr>
@@ -735,11 +721,7 @@
           <w:p>
             <w:pPr>
               <w:pStyle w:val="Normal"/>
-              <w:rPr>
-                <w:b w:val="false"/>
-                <w:b w:val="false"/>
-                <w:bCs w:val="false"/>
-              </w:rPr>
+              <w:rPr/>
             </w:pPr>
             <w:r>
               <w:rPr>
@@ -752,11 +734,7 @@
           <w:p>
             <w:pPr>
               <w:pStyle w:val="Normal"/>
-              <w:rPr>
-                <w:b w:val="false"/>
-                <w:b w:val="false"/>
-                <w:bCs w:val="false"/>
-              </w:rPr>
+              <w:rPr/>
             </w:pPr>
             <w:r>
               <w:rPr>
@@ -769,11 +747,7 @@
           <w:p>
             <w:pPr>
               <w:pStyle w:val="Normal"/>
-              <w:rPr>
-                <w:b w:val="false"/>
-                <w:b w:val="false"/>
-                <w:bCs w:val="false"/>
-              </w:rPr>
+              <w:rPr/>
             </w:pPr>
             <w:r>
               <w:rPr>
@@ -786,11 +760,7 @@
           <w:p>
             <w:pPr>
               <w:pStyle w:val="Normal"/>
-              <w:rPr>
-                <w:b w:val="false"/>
-                <w:b w:val="false"/>
-                <w:bCs w:val="false"/>
-              </w:rPr>
+              <w:rPr/>
             </w:pPr>
             <w:r>
               <w:rPr>
@@ -803,10 +773,7 @@
           <w:p>
             <w:pPr>
               <w:pStyle w:val="Normal"/>
-              <w:rPr>
-                <w:b w:val="false"/>
-                <w:b w:val="false"/>
-              </w:rPr>
+              <w:rPr/>
             </w:pPr>
             <w:r>
               <w:rPr>
@@ -844,7 +811,7 @@
             </w:tcBorders>
             <w:shd w:fill="auto" w:val="clear"/>
             <w:tcMar>
-              <w:left w:w="107" w:type="dxa"/>
+              <w:left w:w="92" w:type="dxa"/>
             </w:tcMar>
           </w:tcPr>
           <w:p>
@@ -873,7 +840,7 @@
             </w:tcBorders>
             <w:shd w:fill="auto" w:val="clear"/>
             <w:tcMar>
-              <w:left w:w="114" w:type="dxa"/>
+              <w:left w:w="106" w:type="dxa"/>
             </w:tcMar>
           </w:tcPr>
           <w:p>
@@ -895,8 +862,8 @@
               <w:rPr/>
               <w:t xml:space="preserve">4b. User is kicked by admin at anytime after they have joined. </w:t>
             </w:r>
-            <w:bookmarkStart w:id="0" w:name="__DdeLink__110_2097490883"/>
-            <w:bookmarkEnd w:id="0"/>
+            <w:bookmarkStart w:id="1" w:name="__DdeLink__110_2097490883"/>
+            <w:bookmarkEnd w:id="1"/>
             <w:r>
               <w:rPr/>
               <w:t>User will be sent back to step 3 of the normal flow and continues proceed.</w:t>
@@ -958,7 +925,7 @@
             </w:tcBorders>
             <w:shd w:fill="auto" w:val="clear"/>
             <w:tcMar>
-              <w:left w:w="107" w:type="dxa"/>
+              <w:left w:w="92" w:type="dxa"/>
             </w:tcMar>
           </w:tcPr>
           <w:p>
@@ -991,194 +958,49 @@
             </w:tcBorders>
             <w:shd w:fill="auto" w:val="clear"/>
             <w:tcMar>
-              <w:left w:w="114" w:type="dxa"/>
+              <w:left w:w="106" w:type="dxa"/>
             </w:tcMar>
           </w:tcPr>
           <w:p>
             <w:pPr>
               <w:pStyle w:val="Normal"/>
               <w:ind w:left="342" w:hanging="342"/>
-              <w:rPr>
-                <w:b w:val="false"/>
-                <w:b w:val="false"/>
-                <w:bCs w:val="false"/>
-              </w:rPr>
+              <w:rPr/>
             </w:pPr>
             <w:r>
               <w:rPr>
                 <w:b w:val="false"/>
                 <w:bCs w:val="false"/>
               </w:rPr>
-              <w:t>1</w:t>
-            </w:r>
+              <w:t>1a. User enters an invalid nickname with more than 10 characters. Use case ends.</w:t>
+            </w:r>
+          </w:p>
+          <w:p>
+            <w:pPr>
+              <w:pStyle w:val="Normal"/>
+              <w:ind w:left="342" w:hanging="342"/>
+              <w:rPr/>
+            </w:pPr>
             <w:r>
               <w:rPr>
                 <w:b w:val="false"/>
                 <w:bCs w:val="false"/>
               </w:rPr>
-              <w:t>a</w:t>
-            </w:r>
+              <w:t>1b. User enters an invalid nickname with the “,” character. Use case ends.</w:t>
+            </w:r>
+          </w:p>
+          <w:p>
+            <w:pPr>
+              <w:pStyle w:val="Normal"/>
+              <w:ind w:left="342" w:hanging="342"/>
+              <w:rPr/>
+            </w:pPr>
             <w:r>
               <w:rPr>
                 <w:b w:val="false"/>
                 <w:bCs w:val="false"/>
               </w:rPr>
-              <w:t xml:space="preserve">. </w:t>
-            </w:r>
-            <w:r>
-              <w:rPr>
-                <w:b w:val="false"/>
-                <w:bCs w:val="false"/>
-              </w:rPr>
-              <w:t>U</w:t>
-            </w:r>
-            <w:r>
-              <w:rPr>
-                <w:b w:val="false"/>
-                <w:bCs w:val="false"/>
-              </w:rPr>
-              <w:t>ser enters an invalid nickname with more than 10 characters.</w:t>
-            </w:r>
-            <w:r>
-              <w:rPr>
-                <w:b w:val="false"/>
-                <w:bCs w:val="false"/>
-              </w:rPr>
-              <w:t xml:space="preserve"> Use case ends.</w:t>
-            </w:r>
-          </w:p>
-          <w:p>
-            <w:pPr>
-              <w:pStyle w:val="Normal"/>
-              <w:ind w:left="342" w:hanging="342"/>
-              <w:rPr>
-                <w:b w:val="false"/>
-                <w:b w:val="false"/>
-                <w:bCs w:val="false"/>
-              </w:rPr>
-            </w:pPr>
-            <w:r>
-              <w:rPr>
-                <w:b w:val="false"/>
-                <w:bCs w:val="false"/>
-              </w:rPr>
-              <w:t>1</w:t>
-            </w:r>
-            <w:r>
-              <w:rPr>
-                <w:b w:val="false"/>
-                <w:bCs w:val="false"/>
-              </w:rPr>
-              <w:t>b</w:t>
-            </w:r>
-            <w:r>
-              <w:rPr>
-                <w:b w:val="false"/>
-                <w:bCs w:val="false"/>
-              </w:rPr>
-              <w:t xml:space="preserve">. </w:t>
-            </w:r>
-            <w:r>
-              <w:rPr>
-                <w:b w:val="false"/>
-                <w:bCs w:val="false"/>
-              </w:rPr>
-              <w:t>U</w:t>
-            </w:r>
-            <w:r>
-              <w:rPr>
-                <w:b w:val="false"/>
-                <w:bCs w:val="false"/>
-              </w:rPr>
-              <w:t xml:space="preserve">ser enters an invalid nickname with </w:t>
-            </w:r>
-            <w:r>
-              <w:rPr>
-                <w:b w:val="false"/>
-                <w:bCs w:val="false"/>
-              </w:rPr>
-              <w:t>the</w:t>
-            </w:r>
-            <w:r>
-              <w:rPr>
-                <w:b w:val="false"/>
-                <w:bCs w:val="false"/>
-              </w:rPr>
-              <w:t xml:space="preserve"> “,” character.</w:t>
-            </w:r>
-            <w:r>
-              <w:rPr>
-                <w:b w:val="false"/>
-                <w:bCs w:val="false"/>
-              </w:rPr>
-              <w:t xml:space="preserve"> Use case ends.</w:t>
-            </w:r>
-          </w:p>
-          <w:p>
-            <w:pPr>
-              <w:pStyle w:val="Normal"/>
-              <w:ind w:left="342" w:hanging="342"/>
-              <w:rPr>
-                <w:b w:val="false"/>
-                <w:b w:val="false"/>
-                <w:bCs w:val="false"/>
-              </w:rPr>
-            </w:pPr>
-            <w:r>
-              <w:rPr>
-                <w:b w:val="false"/>
-                <w:bCs w:val="false"/>
-              </w:rPr>
-              <w:t>1</w:t>
-            </w:r>
-            <w:r>
-              <w:rPr>
-                <w:b w:val="false"/>
-                <w:bCs w:val="false"/>
-              </w:rPr>
-              <w:t>c</w:t>
-            </w:r>
-            <w:r>
-              <w:rPr>
-                <w:b w:val="false"/>
-                <w:bCs w:val="false"/>
-              </w:rPr>
-              <w:t xml:space="preserve">. </w:t>
-            </w:r>
-            <w:r>
-              <w:rPr>
-                <w:b w:val="false"/>
-                <w:bCs w:val="false"/>
-              </w:rPr>
-              <w:t>U</w:t>
-            </w:r>
-            <w:r>
-              <w:rPr>
-                <w:b w:val="false"/>
-                <w:bCs w:val="false"/>
-              </w:rPr>
-              <w:t xml:space="preserve">ser enters an invalid </w:t>
-            </w:r>
-            <w:r>
-              <w:rPr>
-                <w:b w:val="false"/>
-                <w:bCs w:val="false"/>
-              </w:rPr>
-              <w:t>empty</w:t>
-            </w:r>
-            <w:r>
-              <w:rPr>
-                <w:b w:val="false"/>
-                <w:bCs w:val="false"/>
-              </w:rPr>
-              <w:t xml:space="preserve"> nickname.</w:t>
-            </w:r>
-            <w:r>
-              <w:rPr>
-                <w:b w:val="false"/>
-                <w:bCs w:val="false"/>
-              </w:rPr>
-              <w:t xml:space="preserve"> Use case ends.</w:t>
+              <w:t>1c. User enters an invalid empty nickname. Use case ends.</w:t>
             </w:r>
           </w:p>
           <w:p>
@@ -1208,7 +1030,7 @@
             </w:tcBorders>
             <w:shd w:fill="auto" w:val="clear"/>
             <w:tcMar>
-              <w:left w:w="107" w:type="dxa"/>
+              <w:left w:w="92" w:type="dxa"/>
             </w:tcMar>
           </w:tcPr>
           <w:p>
@@ -1237,7 +1059,7 @@
             </w:tcBorders>
             <w:shd w:fill="auto" w:val="clear"/>
             <w:tcMar>
-              <w:left w:w="114" w:type="dxa"/>
+              <w:left w:w="106" w:type="dxa"/>
             </w:tcMar>
           </w:tcPr>
           <w:p>
@@ -1276,7 +1098,7 @@
             </w:tcBorders>
             <w:shd w:fill="auto" w:val="clear"/>
             <w:tcMar>
-              <w:left w:w="107" w:type="dxa"/>
+              <w:left w:w="92" w:type="dxa"/>
             </w:tcMar>
           </w:tcPr>
           <w:p>
@@ -1305,7 +1127,7 @@
             </w:tcBorders>
             <w:shd w:fill="auto" w:val="clear"/>
             <w:tcMar>
-              <w:left w:w="114" w:type="dxa"/>
+              <w:left w:w="106" w:type="dxa"/>
             </w:tcMar>
           </w:tcPr>
           <w:p>
@@ -1335,7 +1157,7 @@
             </w:tcBorders>
             <w:shd w:fill="auto" w:val="clear"/>
             <w:tcMar>
-              <w:left w:w="107" w:type="dxa"/>
+              <w:left w:w="92" w:type="dxa"/>
             </w:tcMar>
           </w:tcPr>
           <w:p>
@@ -1364,7 +1186,7 @@
             </w:tcBorders>
             <w:shd w:fill="auto" w:val="clear"/>
             <w:tcMar>
-              <w:left w:w="114" w:type="dxa"/>
+              <w:left w:w="106" w:type="dxa"/>
             </w:tcMar>
           </w:tcPr>
           <w:p>
@@ -1394,7 +1216,7 @@
             </w:tcBorders>
             <w:shd w:fill="auto" w:val="clear"/>
             <w:tcMar>
-              <w:left w:w="107" w:type="dxa"/>
+              <w:left w:w="92" w:type="dxa"/>
             </w:tcMar>
           </w:tcPr>
           <w:p>
@@ -1423,35 +1245,27 @@
             </w:tcBorders>
             <w:shd w:fill="auto" w:val="clear"/>
             <w:tcMar>
-              <w:left w:w="114" w:type="dxa"/>
-            </w:tcMar>
-          </w:tcPr>
-          <w:p>
-            <w:pPr>
-              <w:pStyle w:val="Normal"/>
-              <w:rPr/>
-            </w:pPr>
-            <w:r>
-              <w:rPr/>
-              <w:t>-</w:t>
-            </w:r>
-            <w:r>
-              <w:rPr/>
-              <w:t>Will not store anything on the client’s computer</w:t>
-            </w:r>
-          </w:p>
-          <w:p>
-            <w:pPr>
-              <w:pStyle w:val="Normal"/>
-              <w:rPr/>
-            </w:pPr>
-            <w:r>
-              <w:rPr/>
-              <w:t>-</w:t>
-            </w:r>
-            <w:r>
-              <w:rPr/>
-              <w:t>Will not access any info from the client’s computer</w:t>
+              <w:left w:w="106" w:type="dxa"/>
+            </w:tcMar>
+          </w:tcPr>
+          <w:p>
+            <w:pPr>
+              <w:pStyle w:val="Normal"/>
+              <w:rPr/>
+            </w:pPr>
+            <w:r>
+              <w:rPr/>
+              <w:t>-Will not store anything on the client’s computer</w:t>
+            </w:r>
+          </w:p>
+          <w:p>
+            <w:pPr>
+              <w:pStyle w:val="Normal"/>
+              <w:rPr/>
+            </w:pPr>
+            <w:r>
+              <w:rPr/>
+              <w:t>-Will not access any info from the client’s computer</w:t>
             </w:r>
           </w:p>
         </w:tc>
@@ -1471,7 +1285,7 @@
             </w:tcBorders>
             <w:shd w:fill="auto" w:val="clear"/>
             <w:tcMar>
-              <w:left w:w="107" w:type="dxa"/>
+              <w:left w:w="92" w:type="dxa"/>
             </w:tcMar>
           </w:tcPr>
           <w:p>
@@ -1500,7 +1314,7 @@
             </w:tcBorders>
             <w:shd w:fill="auto" w:val="clear"/>
             <w:tcMar>
-              <w:left w:w="114" w:type="dxa"/>
+              <w:left w:w="106" w:type="dxa"/>
             </w:tcMar>
           </w:tcPr>
           <w:p>
@@ -1539,7 +1353,7 @@
             </w:tcBorders>
             <w:shd w:fill="auto" w:val="clear"/>
             <w:tcMar>
-              <w:left w:w="107" w:type="dxa"/>
+              <w:left w:w="92" w:type="dxa"/>
             </w:tcMar>
           </w:tcPr>
           <w:p>
@@ -1568,7 +1382,7 @@
             </w:tcBorders>
             <w:shd w:fill="auto" w:val="clear"/>
             <w:tcMar>
-              <w:left w:w="114" w:type="dxa"/>
+              <w:left w:w="106" w:type="dxa"/>
             </w:tcMar>
           </w:tcPr>
           <w:p>
@@ -1610,7 +1424,7 @@
             </w:tcBorders>
             <w:shd w:fill="auto" w:val="clear"/>
             <w:tcMar>
-              <w:left w:w="107" w:type="dxa"/>
+              <w:left w:w="92" w:type="dxa"/>
             </w:tcMar>
           </w:tcPr>
           <w:p>
@@ -1639,7 +1453,7 @@
             </w:tcBorders>
             <w:shd w:fill="auto" w:val="clear"/>
             <w:tcMar>
-              <w:left w:w="114" w:type="dxa"/>
+              <w:left w:w="106" w:type="dxa"/>
             </w:tcMar>
           </w:tcPr>
           <w:p>
@@ -1660,6 +1474,27 @@
         <w:pStyle w:val="Normal"/>
         <w:rPr/>
       </w:pPr>
+      <w:r>
+        <w:rPr/>
+      </w:r>
+    </w:p>
+    <w:p>
+      <w:pPr>
+        <w:pStyle w:val="Normal"/>
+        <w:rPr/>
+      </w:pPr>
+      <w:r>
+        <w:rPr/>
+      </w:r>
+    </w:p>
+    <w:p>
+      <w:pPr>
+        <w:pStyle w:val="Normal"/>
+        <w:rPr/>
+      </w:pPr>
+      <w:bookmarkStart w:id="2" w:name="__DdeLink__285_2097490883"/>
+      <w:bookmarkStart w:id="3" w:name="__DdeLink__285_2097490883"/>
+      <w:bookmarkEnd w:id="3"/>
       <w:r>
         <w:rPr/>
       </w:r>
@@ -2076,7 +1911,7 @@
     </w:pPr>
     <w:rPr>
       <w:rFonts w:ascii="Times New Roman" w:hAnsi="Times New Roman" w:eastAsia="Times New Roman" w:cs="Times New Roman"/>
-      <w:color w:val="auto"/>
+      <w:color w:val="00000A"/>
       <w:sz w:val="24"/>
       <w:szCs w:val="24"/>
       <w:lang w:val="en-US" w:eastAsia="en-US" w:bidi="ar-SA"/>

</xml_diff>

<commit_message>
up tp date and change time format
</commit_message>
<xml_diff>
--- a/UseCaseWritten.docx
+++ b/UseCaseWritten.docx
@@ -6,7 +6,7 @@
       <w:tblPr>
         <w:tblW w:w="9559" w:type="dxa"/>
         <w:jc w:val="left"/>
-        <w:tblInd w:w="-15" w:type="dxa"/>
+        <w:tblInd w:w="0" w:type="dxa"/>
         <w:tblBorders>
           <w:top w:val="single" w:sz="12" w:space="0" w:color="00000A"/>
           <w:left w:val="single" w:sz="12" w:space="0" w:color="00000A"/>
@@ -17,7 +17,7 @@
         </w:tblBorders>
         <w:tblCellMar>
           <w:top w:w="0" w:type="dxa"/>
-          <w:left w:w="92" w:type="dxa"/>
+          <w:left w:w="107" w:type="dxa"/>
           <w:bottom w:w="0" w:type="dxa"/>
           <w:right w:w="108" w:type="dxa"/>
         </w:tblCellMar>
@@ -44,7 +44,7 @@
             </w:tcBorders>
             <w:shd w:fill="auto" w:val="clear"/>
             <w:tcMar>
-              <w:left w:w="92" w:type="dxa"/>
+              <w:left w:w="107" w:type="dxa"/>
             </w:tcMar>
           </w:tcPr>
           <w:p>
@@ -53,8 +53,6 @@
               <w:jc w:val="right"/>
               <w:rPr/>
             </w:pPr>
-            <w:bookmarkStart w:id="0" w:name="__DdeLink__285_2097490883"/>
-            <w:bookmarkEnd w:id="0"/>
             <w:r>
               <w:rPr/>
               <w:t>Use Case ID:</w:t>
@@ -75,17 +73,21 @@
             </w:tcBorders>
             <w:shd w:fill="auto" w:val="clear"/>
             <w:tcMar>
-              <w:left w:w="106" w:type="dxa"/>
-            </w:tcMar>
-          </w:tcPr>
-          <w:p>
-            <w:pPr>
-              <w:pStyle w:val="Normal"/>
-              <w:rPr/>
-            </w:pPr>
-            <w:r>
-              <w:rPr/>
-              <w:t>UC001</w:t>
+              <w:left w:w="114" w:type="dxa"/>
+            </w:tcMar>
+          </w:tcPr>
+          <w:p>
+            <w:pPr>
+              <w:pStyle w:val="Normal"/>
+              <w:rPr/>
+            </w:pPr>
+            <w:r>
+              <w:rPr/>
+              <w:t>UC</w:t>
+            </w:r>
+            <w:r>
+              <w:rPr/>
+              <w:t>001</w:t>
             </w:r>
           </w:p>
         </w:tc>
@@ -105,7 +107,7 @@
             </w:tcBorders>
             <w:shd w:fill="auto" w:val="clear"/>
             <w:tcMar>
-              <w:left w:w="92" w:type="dxa"/>
+              <w:left w:w="107" w:type="dxa"/>
             </w:tcMar>
           </w:tcPr>
           <w:p>
@@ -134,7 +136,7 @@
             </w:tcBorders>
             <w:shd w:fill="auto" w:val="clear"/>
             <w:tcMar>
-              <w:left w:w="106" w:type="dxa"/>
+              <w:left w:w="114" w:type="dxa"/>
             </w:tcMar>
           </w:tcPr>
           <w:p>
@@ -166,7 +168,7 @@
             </w:tcBorders>
             <w:shd w:fill="auto" w:val="clear"/>
             <w:tcMar>
-              <w:left w:w="92" w:type="dxa"/>
+              <w:left w:w="107" w:type="dxa"/>
             </w:tcMar>
           </w:tcPr>
           <w:p>
@@ -194,7 +196,7 @@
             </w:tcBorders>
             <w:shd w:fill="auto" w:val="clear"/>
             <w:tcMar>
-              <w:left w:w="106" w:type="dxa"/>
+              <w:left w:w="114" w:type="dxa"/>
             </w:tcMar>
           </w:tcPr>
           <w:p>
@@ -221,7 +223,7 @@
             </w:tcBorders>
             <w:shd w:fill="auto" w:val="clear"/>
             <w:tcMar>
-              <w:left w:w="106" w:type="dxa"/>
+              <w:left w:w="114" w:type="dxa"/>
             </w:tcMar>
           </w:tcPr>
           <w:p>
@@ -249,7 +251,7 @@
             </w:tcBorders>
             <w:shd w:fill="auto" w:val="clear"/>
             <w:tcMar>
-              <w:left w:w="106" w:type="dxa"/>
+              <w:left w:w="114" w:type="dxa"/>
             </w:tcMar>
           </w:tcPr>
           <w:p>
@@ -279,7 +281,7 @@
             </w:tcBorders>
             <w:shd w:fill="auto" w:val="clear"/>
             <w:tcMar>
-              <w:left w:w="92" w:type="dxa"/>
+              <w:left w:w="107" w:type="dxa"/>
             </w:tcMar>
           </w:tcPr>
           <w:p>
@@ -307,7 +309,7 @@
             </w:tcBorders>
             <w:shd w:fill="auto" w:val="clear"/>
             <w:tcMar>
-              <w:left w:w="106" w:type="dxa"/>
+              <w:left w:w="114" w:type="dxa"/>
             </w:tcMar>
           </w:tcPr>
           <w:p>
@@ -334,7 +336,7 @@
             </w:tcBorders>
             <w:shd w:fill="auto" w:val="clear"/>
             <w:tcMar>
-              <w:left w:w="106" w:type="dxa"/>
+              <w:left w:w="114" w:type="dxa"/>
             </w:tcMar>
           </w:tcPr>
           <w:p>
@@ -362,7 +364,7 @@
             </w:tcBorders>
             <w:shd w:fill="auto" w:val="clear"/>
             <w:tcMar>
-              <w:left w:w="106" w:type="dxa"/>
+              <w:left w:w="114" w:type="dxa"/>
             </w:tcMar>
           </w:tcPr>
           <w:p>
@@ -394,7 +396,7 @@
             </w:tcBorders>
             <w:shd w:fill="auto" w:val="clear"/>
             <w:tcMar>
-              <w:left w:w="92" w:type="dxa"/>
+              <w:left w:w="107" w:type="dxa"/>
             </w:tcMar>
           </w:tcPr>
           <w:p>
@@ -423,7 +425,7 @@
             </w:tcBorders>
             <w:shd w:fill="auto" w:val="clear"/>
             <w:tcMar>
-              <w:left w:w="106" w:type="dxa"/>
+              <w:left w:w="114" w:type="dxa"/>
             </w:tcMar>
           </w:tcPr>
           <w:p>
@@ -453,7 +455,7 @@
             </w:tcBorders>
             <w:shd w:fill="auto" w:val="clear"/>
             <w:tcMar>
-              <w:left w:w="92" w:type="dxa"/>
+              <w:left w:w="107" w:type="dxa"/>
             </w:tcMar>
           </w:tcPr>
           <w:p>
@@ -482,7 +484,7 @@
             </w:tcBorders>
             <w:shd w:fill="auto" w:val="clear"/>
             <w:tcMar>
-              <w:left w:w="106" w:type="dxa"/>
+              <w:left w:w="114" w:type="dxa"/>
             </w:tcMar>
           </w:tcPr>
           <w:p>
@@ -523,7 +525,7 @@
             </w:tcBorders>
             <w:shd w:fill="auto" w:val="clear"/>
             <w:tcMar>
-              <w:left w:w="92" w:type="dxa"/>
+              <w:left w:w="107" w:type="dxa"/>
             </w:tcMar>
           </w:tcPr>
           <w:p>
@@ -552,7 +554,7 @@
             </w:tcBorders>
             <w:shd w:fill="auto" w:val="clear"/>
             <w:tcMar>
-              <w:left w:w="106" w:type="dxa"/>
+              <w:left w:w="114" w:type="dxa"/>
             </w:tcMar>
           </w:tcPr>
           <w:p>
@@ -594,7 +596,7 @@
             </w:tcBorders>
             <w:shd w:fill="auto" w:val="clear"/>
             <w:tcMar>
-              <w:left w:w="92" w:type="dxa"/>
+              <w:left w:w="107" w:type="dxa"/>
             </w:tcMar>
           </w:tcPr>
           <w:p>
@@ -605,7 +607,15 @@
             </w:pPr>
             <w:r>
               <w:rPr/>
-              <w:t>Postconditions:</w:t>
+              <w:t>Pos</w:t>
+            </w:r>
+            <w:r>
+              <w:rPr/>
+              <w:t>t</w:t>
+            </w:r>
+            <w:r>
+              <w:rPr/>
+              <w:t>conditions:</w:t>
             </w:r>
           </w:p>
         </w:tc>
@@ -623,7 +633,7 @@
             </w:tcBorders>
             <w:shd w:fill="auto" w:val="clear"/>
             <w:tcMar>
-              <w:left w:w="106" w:type="dxa"/>
+              <w:left w:w="114" w:type="dxa"/>
             </w:tcMar>
           </w:tcPr>
           <w:p>
@@ -673,7 +683,7 @@
             </w:tcBorders>
             <w:shd w:fill="auto" w:val="clear"/>
             <w:tcMar>
-              <w:left w:w="92" w:type="dxa"/>
+              <w:left w:w="107" w:type="dxa"/>
             </w:tcMar>
           </w:tcPr>
           <w:p>
@@ -702,13 +712,17 @@
             </w:tcBorders>
             <w:shd w:fill="auto" w:val="clear"/>
             <w:tcMar>
-              <w:left w:w="106" w:type="dxa"/>
-            </w:tcMar>
-          </w:tcPr>
-          <w:p>
-            <w:pPr>
-              <w:pStyle w:val="Normal"/>
-              <w:rPr/>
+              <w:left w:w="114" w:type="dxa"/>
+            </w:tcMar>
+          </w:tcPr>
+          <w:p>
+            <w:pPr>
+              <w:pStyle w:val="Normal"/>
+              <w:rPr>
+                <w:b w:val="false"/>
+                <w:b w:val="false"/>
+                <w:bCs w:val="false"/>
+              </w:rPr>
             </w:pPr>
             <w:r>
               <w:rPr>
@@ -721,7 +735,11 @@
           <w:p>
             <w:pPr>
               <w:pStyle w:val="Normal"/>
-              <w:rPr/>
+              <w:rPr>
+                <w:b w:val="false"/>
+                <w:b w:val="false"/>
+                <w:bCs w:val="false"/>
+              </w:rPr>
             </w:pPr>
             <w:r>
               <w:rPr>
@@ -734,7 +752,11 @@
           <w:p>
             <w:pPr>
               <w:pStyle w:val="Normal"/>
-              <w:rPr/>
+              <w:rPr>
+                <w:b w:val="false"/>
+                <w:b w:val="false"/>
+                <w:bCs w:val="false"/>
+              </w:rPr>
             </w:pPr>
             <w:r>
               <w:rPr>
@@ -747,7 +769,11 @@
           <w:p>
             <w:pPr>
               <w:pStyle w:val="Normal"/>
-              <w:rPr/>
+              <w:rPr>
+                <w:b w:val="false"/>
+                <w:b w:val="false"/>
+                <w:bCs w:val="false"/>
+              </w:rPr>
             </w:pPr>
             <w:r>
               <w:rPr>
@@ -760,7 +786,11 @@
           <w:p>
             <w:pPr>
               <w:pStyle w:val="Normal"/>
-              <w:rPr/>
+              <w:rPr>
+                <w:b w:val="false"/>
+                <w:b w:val="false"/>
+                <w:bCs w:val="false"/>
+              </w:rPr>
             </w:pPr>
             <w:r>
               <w:rPr>
@@ -773,7 +803,10 @@
           <w:p>
             <w:pPr>
               <w:pStyle w:val="Normal"/>
-              <w:rPr/>
+              <w:rPr>
+                <w:b w:val="false"/>
+                <w:b w:val="false"/>
+              </w:rPr>
             </w:pPr>
             <w:r>
               <w:rPr>
@@ -811,7 +844,7 @@
             </w:tcBorders>
             <w:shd w:fill="auto" w:val="clear"/>
             <w:tcMar>
-              <w:left w:w="92" w:type="dxa"/>
+              <w:left w:w="107" w:type="dxa"/>
             </w:tcMar>
           </w:tcPr>
           <w:p>
@@ -840,7 +873,7 @@
             </w:tcBorders>
             <w:shd w:fill="auto" w:val="clear"/>
             <w:tcMar>
-              <w:left w:w="106" w:type="dxa"/>
+              <w:left w:w="114" w:type="dxa"/>
             </w:tcMar>
           </w:tcPr>
           <w:p>
@@ -862,8 +895,8 @@
               <w:rPr/>
               <w:t xml:space="preserve">4b. User is kicked by admin at anytime after they have joined. </w:t>
             </w:r>
-            <w:bookmarkStart w:id="1" w:name="__DdeLink__110_2097490883"/>
-            <w:bookmarkEnd w:id="1"/>
+            <w:bookmarkStart w:id="0" w:name="__DdeLink__110_2097490883"/>
+            <w:bookmarkEnd w:id="0"/>
             <w:r>
               <w:rPr/>
               <w:t>User will be sent back to step 3 of the normal flow and continues proceed.</w:t>
@@ -925,7 +958,7 @@
             </w:tcBorders>
             <w:shd w:fill="auto" w:val="clear"/>
             <w:tcMar>
-              <w:left w:w="92" w:type="dxa"/>
+              <w:left w:w="107" w:type="dxa"/>
             </w:tcMar>
           </w:tcPr>
           <w:p>
@@ -958,49 +991,194 @@
             </w:tcBorders>
             <w:shd w:fill="auto" w:val="clear"/>
             <w:tcMar>
-              <w:left w:w="106" w:type="dxa"/>
+              <w:left w:w="114" w:type="dxa"/>
             </w:tcMar>
           </w:tcPr>
           <w:p>
             <w:pPr>
               <w:pStyle w:val="Normal"/>
               <w:ind w:left="342" w:hanging="342"/>
-              <w:rPr/>
-            </w:pPr>
-            <w:r>
-              <w:rPr>
-                <w:b w:val="false"/>
-                <w:bCs w:val="false"/>
-              </w:rPr>
-              <w:t>1a. User enters an invalid nickname with more than 10 characters. Use case ends.</w:t>
+              <w:rPr>
+                <w:b w:val="false"/>
+                <w:b w:val="false"/>
+                <w:bCs w:val="false"/>
+              </w:rPr>
+            </w:pPr>
+            <w:r>
+              <w:rPr>
+                <w:b w:val="false"/>
+                <w:bCs w:val="false"/>
+              </w:rPr>
+              <w:t>1</w:t>
+            </w:r>
+            <w:r>
+              <w:rPr>
+                <w:b w:val="false"/>
+                <w:bCs w:val="false"/>
+              </w:rPr>
+              <w:t>a</w:t>
+            </w:r>
+            <w:r>
+              <w:rPr>
+                <w:b w:val="false"/>
+                <w:bCs w:val="false"/>
+              </w:rPr>
+              <w:t xml:space="preserve">. </w:t>
+            </w:r>
+            <w:r>
+              <w:rPr>
+                <w:b w:val="false"/>
+                <w:bCs w:val="false"/>
+              </w:rPr>
+              <w:t>U</w:t>
+            </w:r>
+            <w:r>
+              <w:rPr>
+                <w:b w:val="false"/>
+                <w:bCs w:val="false"/>
+              </w:rPr>
+              <w:t>ser enters an invalid nickname with more than 10 characters.</w:t>
+            </w:r>
+            <w:r>
+              <w:rPr>
+                <w:b w:val="false"/>
+                <w:bCs w:val="false"/>
+              </w:rPr>
+              <w:t xml:space="preserve"> Use case ends.</w:t>
             </w:r>
           </w:p>
           <w:p>
             <w:pPr>
               <w:pStyle w:val="Normal"/>
               <w:ind w:left="342" w:hanging="342"/>
-              <w:rPr/>
-            </w:pPr>
-            <w:r>
-              <w:rPr>
-                <w:b w:val="false"/>
-                <w:bCs w:val="false"/>
-              </w:rPr>
-              <w:t>1b. User enters an invalid nickname with the “,” character. Use case ends.</w:t>
+              <w:rPr>
+                <w:b w:val="false"/>
+                <w:b w:val="false"/>
+                <w:bCs w:val="false"/>
+              </w:rPr>
+            </w:pPr>
+            <w:r>
+              <w:rPr>
+                <w:b w:val="false"/>
+                <w:bCs w:val="false"/>
+              </w:rPr>
+              <w:t>1</w:t>
+            </w:r>
+            <w:r>
+              <w:rPr>
+                <w:b w:val="false"/>
+                <w:bCs w:val="false"/>
+              </w:rPr>
+              <w:t>b</w:t>
+            </w:r>
+            <w:r>
+              <w:rPr>
+                <w:b w:val="false"/>
+                <w:bCs w:val="false"/>
+              </w:rPr>
+              <w:t xml:space="preserve">. </w:t>
+            </w:r>
+            <w:r>
+              <w:rPr>
+                <w:b w:val="false"/>
+                <w:bCs w:val="false"/>
+              </w:rPr>
+              <w:t>U</w:t>
+            </w:r>
+            <w:r>
+              <w:rPr>
+                <w:b w:val="false"/>
+                <w:bCs w:val="false"/>
+              </w:rPr>
+              <w:t xml:space="preserve">ser enters an invalid nickname with </w:t>
+            </w:r>
+            <w:r>
+              <w:rPr>
+                <w:b w:val="false"/>
+                <w:bCs w:val="false"/>
+              </w:rPr>
+              <w:t>the</w:t>
+            </w:r>
+            <w:r>
+              <w:rPr>
+                <w:b w:val="false"/>
+                <w:bCs w:val="false"/>
+              </w:rPr>
+              <w:t xml:space="preserve"> “,” character.</w:t>
+            </w:r>
+            <w:r>
+              <w:rPr>
+                <w:b w:val="false"/>
+                <w:bCs w:val="false"/>
+              </w:rPr>
+              <w:t xml:space="preserve"> Use case ends.</w:t>
             </w:r>
           </w:p>
           <w:p>
             <w:pPr>
               <w:pStyle w:val="Normal"/>
               <w:ind w:left="342" w:hanging="342"/>
-              <w:rPr/>
-            </w:pPr>
-            <w:r>
-              <w:rPr>
-                <w:b w:val="false"/>
-                <w:bCs w:val="false"/>
-              </w:rPr>
-              <w:t>1c. User enters an invalid empty nickname. Use case ends.</w:t>
+              <w:rPr>
+                <w:b w:val="false"/>
+                <w:b w:val="false"/>
+                <w:bCs w:val="false"/>
+              </w:rPr>
+            </w:pPr>
+            <w:r>
+              <w:rPr>
+                <w:b w:val="false"/>
+                <w:bCs w:val="false"/>
+              </w:rPr>
+              <w:t>1</w:t>
+            </w:r>
+            <w:r>
+              <w:rPr>
+                <w:b w:val="false"/>
+                <w:bCs w:val="false"/>
+              </w:rPr>
+              <w:t>c</w:t>
+            </w:r>
+            <w:r>
+              <w:rPr>
+                <w:b w:val="false"/>
+                <w:bCs w:val="false"/>
+              </w:rPr>
+              <w:t xml:space="preserve">. </w:t>
+            </w:r>
+            <w:r>
+              <w:rPr>
+                <w:b w:val="false"/>
+                <w:bCs w:val="false"/>
+              </w:rPr>
+              <w:t>U</w:t>
+            </w:r>
+            <w:r>
+              <w:rPr>
+                <w:b w:val="false"/>
+                <w:bCs w:val="false"/>
+              </w:rPr>
+              <w:t xml:space="preserve">ser enters an invalid </w:t>
+            </w:r>
+            <w:r>
+              <w:rPr>
+                <w:b w:val="false"/>
+                <w:bCs w:val="false"/>
+              </w:rPr>
+              <w:t>empty</w:t>
+            </w:r>
+            <w:r>
+              <w:rPr>
+                <w:b w:val="false"/>
+                <w:bCs w:val="false"/>
+              </w:rPr>
+              <w:t xml:space="preserve"> nickname.</w:t>
+            </w:r>
+            <w:r>
+              <w:rPr>
+                <w:b w:val="false"/>
+                <w:bCs w:val="false"/>
+              </w:rPr>
+              <w:t xml:space="preserve"> Use case ends.</w:t>
             </w:r>
           </w:p>
           <w:p>
@@ -1030,7 +1208,7 @@
             </w:tcBorders>
             <w:shd w:fill="auto" w:val="clear"/>
             <w:tcMar>
-              <w:left w:w="92" w:type="dxa"/>
+              <w:left w:w="107" w:type="dxa"/>
             </w:tcMar>
           </w:tcPr>
           <w:p>
@@ -1059,7 +1237,7 @@
             </w:tcBorders>
             <w:shd w:fill="auto" w:val="clear"/>
             <w:tcMar>
-              <w:left w:w="106" w:type="dxa"/>
+              <w:left w:w="114" w:type="dxa"/>
             </w:tcMar>
           </w:tcPr>
           <w:p>
@@ -1098,7 +1276,7 @@
             </w:tcBorders>
             <w:shd w:fill="auto" w:val="clear"/>
             <w:tcMar>
-              <w:left w:w="92" w:type="dxa"/>
+              <w:left w:w="107" w:type="dxa"/>
             </w:tcMar>
           </w:tcPr>
           <w:p>
@@ -1127,7 +1305,7 @@
             </w:tcBorders>
             <w:shd w:fill="auto" w:val="clear"/>
             <w:tcMar>
-              <w:left w:w="106" w:type="dxa"/>
+              <w:left w:w="114" w:type="dxa"/>
             </w:tcMar>
           </w:tcPr>
           <w:p>
@@ -1157,7 +1335,7 @@
             </w:tcBorders>
             <w:shd w:fill="auto" w:val="clear"/>
             <w:tcMar>
-              <w:left w:w="92" w:type="dxa"/>
+              <w:left w:w="107" w:type="dxa"/>
             </w:tcMar>
           </w:tcPr>
           <w:p>
@@ -1186,7 +1364,7 @@
             </w:tcBorders>
             <w:shd w:fill="auto" w:val="clear"/>
             <w:tcMar>
-              <w:left w:w="106" w:type="dxa"/>
+              <w:left w:w="114" w:type="dxa"/>
             </w:tcMar>
           </w:tcPr>
           <w:p>
@@ -1216,7 +1394,7 @@
             </w:tcBorders>
             <w:shd w:fill="auto" w:val="clear"/>
             <w:tcMar>
-              <w:left w:w="92" w:type="dxa"/>
+              <w:left w:w="107" w:type="dxa"/>
             </w:tcMar>
           </w:tcPr>
           <w:p>
@@ -1245,27 +1423,35 @@
             </w:tcBorders>
             <w:shd w:fill="auto" w:val="clear"/>
             <w:tcMar>
-              <w:left w:w="106" w:type="dxa"/>
-            </w:tcMar>
-          </w:tcPr>
-          <w:p>
-            <w:pPr>
-              <w:pStyle w:val="Normal"/>
-              <w:rPr/>
-            </w:pPr>
-            <w:r>
-              <w:rPr/>
-              <w:t>-Will not store anything on the client’s computer</w:t>
-            </w:r>
-          </w:p>
-          <w:p>
-            <w:pPr>
-              <w:pStyle w:val="Normal"/>
-              <w:rPr/>
-            </w:pPr>
-            <w:r>
-              <w:rPr/>
-              <w:t>-Will not access any info from the client’s computer</w:t>
+              <w:left w:w="114" w:type="dxa"/>
+            </w:tcMar>
+          </w:tcPr>
+          <w:p>
+            <w:pPr>
+              <w:pStyle w:val="Normal"/>
+              <w:rPr/>
+            </w:pPr>
+            <w:r>
+              <w:rPr/>
+              <w:t>-</w:t>
+            </w:r>
+            <w:r>
+              <w:rPr/>
+              <w:t>Will not store anything on the client’s computer</w:t>
+            </w:r>
+          </w:p>
+          <w:p>
+            <w:pPr>
+              <w:pStyle w:val="Normal"/>
+              <w:rPr/>
+            </w:pPr>
+            <w:r>
+              <w:rPr/>
+              <w:t>-</w:t>
+            </w:r>
+            <w:r>
+              <w:rPr/>
+              <w:t>Will not access any info from the client’s computer</w:t>
             </w:r>
           </w:p>
         </w:tc>
@@ -1285,7 +1471,7 @@
             </w:tcBorders>
             <w:shd w:fill="auto" w:val="clear"/>
             <w:tcMar>
-              <w:left w:w="92" w:type="dxa"/>
+              <w:left w:w="107" w:type="dxa"/>
             </w:tcMar>
           </w:tcPr>
           <w:p>
@@ -1314,7 +1500,7 @@
             </w:tcBorders>
             <w:shd w:fill="auto" w:val="clear"/>
             <w:tcMar>
-              <w:left w:w="106" w:type="dxa"/>
+              <w:left w:w="114" w:type="dxa"/>
             </w:tcMar>
           </w:tcPr>
           <w:p>
@@ -1353,7 +1539,7 @@
             </w:tcBorders>
             <w:shd w:fill="auto" w:val="clear"/>
             <w:tcMar>
-              <w:left w:w="92" w:type="dxa"/>
+              <w:left w:w="107" w:type="dxa"/>
             </w:tcMar>
           </w:tcPr>
           <w:p>
@@ -1382,7 +1568,7 @@
             </w:tcBorders>
             <w:shd w:fill="auto" w:val="clear"/>
             <w:tcMar>
-              <w:left w:w="106" w:type="dxa"/>
+              <w:left w:w="114" w:type="dxa"/>
             </w:tcMar>
           </w:tcPr>
           <w:p>
@@ -1424,7 +1610,7 @@
             </w:tcBorders>
             <w:shd w:fill="auto" w:val="clear"/>
             <w:tcMar>
-              <w:left w:w="92" w:type="dxa"/>
+              <w:left w:w="107" w:type="dxa"/>
             </w:tcMar>
           </w:tcPr>
           <w:p>
@@ -1453,7 +1639,7 @@
             </w:tcBorders>
             <w:shd w:fill="auto" w:val="clear"/>
             <w:tcMar>
-              <w:left w:w="106" w:type="dxa"/>
+              <w:left w:w="114" w:type="dxa"/>
             </w:tcMar>
           </w:tcPr>
           <w:p>
@@ -1474,27 +1660,6 @@
         <w:pStyle w:val="Normal"/>
         <w:rPr/>
       </w:pPr>
-      <w:r>
-        <w:rPr/>
-      </w:r>
-    </w:p>
-    <w:p>
-      <w:pPr>
-        <w:pStyle w:val="Normal"/>
-        <w:rPr/>
-      </w:pPr>
-      <w:r>
-        <w:rPr/>
-      </w:r>
-    </w:p>
-    <w:p>
-      <w:pPr>
-        <w:pStyle w:val="Normal"/>
-        <w:rPr/>
-      </w:pPr>
-      <w:bookmarkStart w:id="2" w:name="__DdeLink__285_2097490883"/>
-      <w:bookmarkStart w:id="3" w:name="__DdeLink__285_2097490883"/>
-      <w:bookmarkEnd w:id="3"/>
       <w:r>
         <w:rPr/>
       </w:r>
@@ -1911,7 +2076,7 @@
     </w:pPr>
     <w:rPr>
       <w:rFonts w:ascii="Times New Roman" w:hAnsi="Times New Roman" w:eastAsia="Times New Roman" w:cs="Times New Roman"/>
-      <w:color w:val="00000A"/>
+      <w:color w:val="auto"/>
       <w:sz w:val="24"/>
       <w:szCs w:val="24"/>
       <w:lang w:val="en-US" w:eastAsia="en-US" w:bidi="ar-SA"/>

</xml_diff>